<commit_message>
Kick-Off-Präsentation, CM-Plan kleine änderungen
</commit_message>
<xml_diff>
--- a/Dokumentation/Organisation/CM-Plan_1.0.docx
+++ b/Dokumentation/Organisation/CM-Plan_1.0.docx
@@ -67,7 +67,6 @@
           <w:lang w:val="de-DE"/>
         </w:rPr>
       </w:pPr>
-      <w:proofErr w:type="spellStart"/>
       <w:r>
         <w:rPr>
           <w:rFonts w:ascii="Times New Roman" w:hAnsi="Times New Roman" w:cs="Times New Roman"/>
@@ -75,7 +74,6 @@
         </w:rPr>
         <w:t>DriveSense</w:t>
       </w:r>
-      <w:proofErr w:type="spellEnd"/>
     </w:p>
     <w:p>
       <w:pPr>
@@ -369,7 +367,6 @@
           <w:lang w:val="de-DE"/>
         </w:rPr>
       </w:pPr>
-      <w:proofErr w:type="spellStart"/>
       <w:r>
         <w:rPr>
           <w:rFonts w:ascii="Times New Roman" w:hAnsi="Times New Roman" w:cs="Times New Roman"/>
@@ -377,7 +374,6 @@
         </w:rPr>
         <w:t>WebApp</w:t>
       </w:r>
-      <w:proofErr w:type="spellEnd"/>
     </w:p>
     <w:p>
       <w:pPr>
@@ -534,17 +530,8 @@
           <w:rFonts w:ascii="Times New Roman" w:hAnsi="Times New Roman" w:cs="Times New Roman"/>
           <w:lang w:val="de-DE"/>
         </w:rPr>
-        <w:t>.</w:t>
-      </w:r>
-      <w:proofErr w:type="spellStart"/>
-      <w:r>
-        <w:rPr>
-          <w:rFonts w:ascii="Times New Roman" w:hAnsi="Times New Roman" w:cs="Times New Roman"/>
-          <w:lang w:val="de-DE"/>
-        </w:rPr>
-        <w:t>docx</w:t>
-      </w:r>
-      <w:proofErr w:type="spellEnd"/>
+        <w:t>.docx</w:t>
+      </w:r>
     </w:p>
     <w:p>
       <w:pPr>
@@ -611,7 +598,19 @@
           <w:szCs w:val="32"/>
           <w:lang w:val="de-DE"/>
         </w:rPr>
-        <w:t>Dokumentstadien</w:t>
+        <w:t>Dokuments</w:t>
+      </w:r>
+      <w:r>
+        <w:rPr>
+          <w:rFonts w:ascii="Times New Roman" w:hAnsi="Times New Roman" w:cs="Times New Roman"/>
+          <w:b/>
+          <w:bCs/>
+          <w:i/>
+          <w:sz w:val="32"/>
+          <w:szCs w:val="32"/>
+          <w:lang w:val="de-DE"/>
+        </w:rPr>
+        <w:t>tatus</w:t>
       </w:r>
     </w:p>
     <w:p>
@@ -646,7 +645,7 @@
         <w:pStyle w:val="Listenabsatz"/>
         <w:numPr>
           <w:ilvl w:val="0"/>
-          <w:numId w:val="5"/>
+          <w:numId w:val="6"/>
         </w:numPr>
         <w:rPr>
           <w:rFonts w:ascii="Times New Roman" w:hAnsi="Times New Roman" w:cs="Times New Roman"/>
@@ -658,7 +657,14 @@
           <w:rFonts w:ascii="Times New Roman" w:hAnsi="Times New Roman" w:cs="Times New Roman"/>
           <w:lang w:val="de-DE"/>
         </w:rPr>
-        <w:t>QS: Das Dokument ist vollständig und wird noch geprüft und kontrolliert</w:t>
+        <w:t>F: Das Dokument ist fertiggestellt</w:t>
+      </w:r>
+      <w:r>
+        <w:rPr>
+          <w:rFonts w:ascii="Times New Roman" w:hAnsi="Times New Roman" w:cs="Times New Roman"/>
+          <w:lang w:val="de-DE"/>
+        </w:rPr>
+        <w:t xml:space="preserve"> und ist zur Qualitätssicherung freigegeben</w:t>
       </w:r>
     </w:p>
     <w:p>
@@ -678,14 +684,7 @@
           <w:rFonts w:ascii="Times New Roman" w:hAnsi="Times New Roman" w:cs="Times New Roman"/>
           <w:lang w:val="de-DE"/>
         </w:rPr>
-        <w:t>F</w:t>
-      </w:r>
-      <w:r>
-        <w:rPr>
-          <w:rFonts w:ascii="Times New Roman" w:hAnsi="Times New Roman" w:cs="Times New Roman"/>
-          <w:lang w:val="de-DE"/>
-        </w:rPr>
-        <w:t>: Das Dokument ist fertiggestellt</w:t>
+        <w:t>QS: Das Dokument ist vollständig geprüft und kontrolliert</w:t>
       </w:r>
     </w:p>
     <w:p>
@@ -1046,26 +1045,17 @@
                 <w:rFonts w:ascii="Times New Roman" w:hAnsi="Times New Roman" w:cs="Times New Roman"/>
               </w:rPr>
             </w:pPr>
-            <w:proofErr w:type="spellStart"/>
             <w:r>
               <w:rPr>
                 <w:rFonts w:ascii="Times New Roman" w:hAnsi="Times New Roman" w:cs="Times New Roman"/>
               </w:rPr>
               <w:t>Configuration</w:t>
             </w:r>
-            <w:proofErr w:type="spellEnd"/>
             <w:r>
               <w:rPr>
                 <w:rFonts w:ascii="Times New Roman" w:hAnsi="Times New Roman" w:cs="Times New Roman"/>
               </w:rPr>
-              <w:t xml:space="preserve"> </w:t>
-            </w:r>
-            <w:proofErr w:type="spellStart"/>
-            <w:r>
-              <w:rPr>
-                <w:rFonts w:ascii="Times New Roman" w:hAnsi="Times New Roman" w:cs="Times New Roman"/>
-              </w:rPr>
-              <w:t>M</w:t>
+              <w:t xml:space="preserve"> M</w:t>
             </w:r>
             <w:r>
               <w:rPr>
@@ -1073,7 +1063,6 @@
               </w:rPr>
               <w:t>anagment</w:t>
             </w:r>
-            <w:proofErr w:type="spellEnd"/>
           </w:p>
         </w:tc>
       </w:tr>
@@ -1521,14 +1510,12 @@
                 <w:rFonts w:ascii="Times New Roman" w:hAnsi="Times New Roman" w:cs="Times New Roman"/>
               </w:rPr>
             </w:pPr>
-            <w:proofErr w:type="spellStart"/>
             <w:r>
               <w:rPr>
                 <w:rFonts w:ascii="Times New Roman" w:hAnsi="Times New Roman" w:cs="Times New Roman"/>
               </w:rPr>
               <w:t>DriveSense</w:t>
             </w:r>
-            <w:proofErr w:type="spellEnd"/>
           </w:p>
         </w:tc>
       </w:tr>
@@ -1754,23 +1741,7 @@
           <w:rFonts w:ascii="Times New Roman" w:hAnsi="Times New Roman" w:cs="Times New Roman"/>
           <w:iCs/>
         </w:rPr>
-        <w:t>Code: Visual Studio Code/</w:t>
-      </w:r>
-      <w:proofErr w:type="spellStart"/>
-      <w:r>
-        <w:rPr>
-          <w:rFonts w:ascii="Times New Roman" w:hAnsi="Times New Roman" w:cs="Times New Roman"/>
-          <w:iCs/>
-        </w:rPr>
-        <w:t>IntelliJ</w:t>
-      </w:r>
-      <w:proofErr w:type="spellEnd"/>
-      <w:r>
-        <w:rPr>
-          <w:rFonts w:ascii="Times New Roman" w:hAnsi="Times New Roman" w:cs="Times New Roman"/>
-          <w:iCs/>
-        </w:rPr>
-        <w:t>/Flutter</w:t>
+        <w:t>Code: Visual Studio Code/IntelliJ/Flutter</w:t>
       </w:r>
     </w:p>
     <w:p>
@@ -1830,17 +1801,8 @@
           <w:rFonts w:ascii="Times New Roman" w:hAnsi="Times New Roman" w:cs="Times New Roman"/>
           <w:iCs/>
         </w:rPr>
-        <w:t xml:space="preserve">Zeitmanagement: </w:t>
-      </w:r>
-      <w:proofErr w:type="spellStart"/>
-      <w:r>
-        <w:rPr>
-          <w:rFonts w:ascii="Times New Roman" w:hAnsi="Times New Roman" w:cs="Times New Roman"/>
-          <w:iCs/>
-        </w:rPr>
-        <w:t>Clockify</w:t>
-      </w:r>
-      <w:proofErr w:type="spellEnd"/>
+        <w:t>Zeitmanagement: Clockify</w:t>
+      </w:r>
     </w:p>
     <w:p>
       <w:pPr>
@@ -1982,14 +1944,12 @@
         </w:rPr>
         <w:t xml:space="preserve">Zur Zeitplanerstellung wird </w:t>
       </w:r>
-      <w:proofErr w:type="spellStart"/>
       <w:r>
         <w:rPr>
           <w:rFonts w:ascii="Times New Roman" w:hAnsi="Times New Roman" w:cs="Times New Roman"/>
         </w:rPr>
         <w:t>Clockify</w:t>
       </w:r>
-      <w:proofErr w:type="spellEnd"/>
       <w:r>
         <w:rPr>
           <w:rFonts w:ascii="Times New Roman" w:hAnsi="Times New Roman" w:cs="Times New Roman"/>
@@ -2017,21 +1977,7 @@
         <w:rPr>
           <w:rFonts w:ascii="Times New Roman" w:hAnsi="Times New Roman" w:cs="Times New Roman"/>
         </w:rPr>
-        <w:t xml:space="preserve">Alle Projektdaten werden im </w:t>
-      </w:r>
-      <w:proofErr w:type="spellStart"/>
-      <w:r>
-        <w:rPr>
-          <w:rFonts w:ascii="Times New Roman" w:hAnsi="Times New Roman" w:cs="Times New Roman"/>
-        </w:rPr>
-        <w:t>Git</w:t>
-      </w:r>
-      <w:proofErr w:type="spellEnd"/>
-      <w:r>
-        <w:rPr>
-          <w:rFonts w:ascii="Times New Roman" w:hAnsi="Times New Roman" w:cs="Times New Roman"/>
-        </w:rPr>
-        <w:t>-Repository gespeichert.</w:t>
+        <w:t>Alle Projektdaten werden im Git-Repository gespeichert.</w:t>
       </w:r>
     </w:p>
     <w:p>
@@ -2088,21 +2034,7 @@
         <w:rPr>
           <w:rFonts w:ascii="Times New Roman" w:hAnsi="Times New Roman" w:cs="Times New Roman"/>
         </w:rPr>
-        <w:t xml:space="preserve">Jede Änderung an Dokumenten muss im </w:t>
-      </w:r>
-      <w:proofErr w:type="spellStart"/>
-      <w:r>
-        <w:rPr>
-          <w:rFonts w:ascii="Times New Roman" w:hAnsi="Times New Roman" w:cs="Times New Roman"/>
-        </w:rPr>
-        <w:t>Git</w:t>
-      </w:r>
-      <w:proofErr w:type="spellEnd"/>
-      <w:r>
-        <w:rPr>
-          <w:rFonts w:ascii="Times New Roman" w:hAnsi="Times New Roman" w:cs="Times New Roman"/>
-        </w:rPr>
-        <w:t>-Commit kurz beschrieben werden.</w:t>
+        <w:t>Jede Änderung an Dokumenten muss im Git-Commit kurz beschrieben werden.</w:t>
       </w:r>
     </w:p>
     <w:p>
@@ -2123,8 +2055,12 @@
       </w:r>
     </w:p>
     <w:sectPr>
-      <w:headerReference w:type="default" r:id="rId8"/>
-      <w:footerReference w:type="default" r:id="rId9"/>
+      <w:headerReference w:type="even" r:id="rId8"/>
+      <w:headerReference w:type="default" r:id="rId9"/>
+      <w:footerReference w:type="even" r:id="rId10"/>
+      <w:footerReference w:type="default" r:id="rId11"/>
+      <w:headerReference w:type="first" r:id="rId12"/>
+      <w:footerReference w:type="first" r:id="rId13"/>
       <w:pgSz w:w="11906" w:h="16838"/>
       <w:pgMar w:top="1417" w:right="1417" w:bottom="1134" w:left="1417" w:header="708" w:footer="708" w:gutter="0"/>
       <w:cols w:space="708"/>
@@ -2165,6 +2101,16 @@
     <w:pPr>
       <w:pStyle w:val="Fuzeile"/>
     </w:pPr>
+  </w:p>
+</w:ftr>
+</file>
+
+<file path=word/footer2.xml><?xml version="1.0" encoding="utf-8"?>
+<w:ftr xmlns:wpc="http://schemas.microsoft.com/office/word/2010/wordprocessingCanvas" xmlns:cx="http://schemas.microsoft.com/office/drawing/2014/chartex" xmlns:cx1="http://schemas.microsoft.com/office/drawing/2015/9/8/chartex" xmlns:cx2="http://schemas.microsoft.com/office/drawing/2015/10/21/chartex" xmlns:cx3="http://schemas.microsoft.com/office/drawing/2016/5/9/chartex" xmlns:cx4="http://schemas.microsoft.com/office/drawing/2016/5/10/chartex" xmlns:cx5="http://schemas.microsoft.com/office/drawing/2016/5/11/chartex" xmlns:cx6="http://schemas.microsoft.com/office/drawing/2016/5/12/chartex" xmlns:cx7="http://schemas.microsoft.com/office/drawing/2016/5/13/chartex" xmlns:cx8="http://schemas.microsoft.com/office/drawing/2016/5/14/chartex" xmlns:mc="http://schemas.openxmlformats.org/markup-compatibility/2006" xmlns:aink="http://schemas.microsoft.com/office/drawing/2016/ink" xmlns:am3d="http://schemas.microsoft.com/office/drawing/2017/model3d" xmlns:o="urn:schemas-microsoft-com:office:office" xmlns:oel="http://schemas.microsoft.com/office/2019/extlst" xmlns:r="http://schemas.openxmlformats.org/officeDocument/2006/relationships" xmlns:m="http://schemas.openxmlformats.org/officeDocument/2006/math" xmlns:v="urn:schemas-microsoft-com:vml" xmlns:wp14="http://schemas.microsoft.com/office/word/2010/wordprocessingDrawing" xmlns:wp="http://schemas.openxmlformats.org/drawingml/2006/wordprocessingDrawing" xmlns:w10="urn:schemas-microsoft-com:office:word" xmlns:w="http://schemas.openxmlformats.org/wordprocessingml/2006/main" xmlns:w14="http://schemas.microsoft.com/office/word/2010/wordml" xmlns:w15="http://schemas.microsoft.com/office/word/2012/wordml" xmlns:w16cex="http://schemas.microsoft.com/office/word/2018/wordml/cex" xmlns:w16cid="http://schemas.microsoft.com/office/word/2016/wordml/cid" xmlns:w16="http://schemas.microsoft.com/office/word/2018/wordml" xmlns:w16du="http://schemas.microsoft.com/office/word/2023/wordml/word16du" xmlns:w16sdtdh="http://schemas.microsoft.com/office/word/2020/wordml/sdtdatahash" xmlns:w16sdtfl="http://schemas.microsoft.com/office/word/2024/wordml/sdtformatlock" xmlns:w16se="http://schemas.microsoft.com/office/word/2015/wordml/symex" xmlns:wpg="http://schemas.microsoft.com/office/word/2010/wordprocessingGroup" xmlns:wpi="http://schemas.microsoft.com/office/word/2010/wordprocessingInk" xmlns:wne="http://schemas.microsoft.com/office/word/2006/wordml" xmlns:wps="http://schemas.microsoft.com/office/word/2010/wordprocessingShape" mc:Ignorable="w14 w15 w16se w16cid w16 w16cex w16sdtdh w16sdtfl w16du wp14">
+  <w:p>
+    <w:pPr>
+      <w:pStyle w:val="Fuzeile"/>
+    </w:pPr>
     <w:fldSimple w:instr=" FILENAME \* MERGEFORMAT ">
       <w:r>
         <w:rPr>
@@ -2175,7 +2121,9 @@
     </w:fldSimple>
     <w:r>
       <w:tab/>
-      <w:t>In Arbeit</w:t>
+    </w:r>
+    <w:r>
+      <w:t>F</w:t>
     </w:r>
     <w:r>
       <w:tab/>
@@ -2264,6 +2212,16 @@
       </w:rPr>
       <w:fldChar w:fldCharType="end"/>
     </w:r>
+  </w:p>
+</w:ftr>
+</file>
+
+<file path=word/footer3.xml><?xml version="1.0" encoding="utf-8"?>
+<w:ftr xmlns:wpc="http://schemas.microsoft.com/office/word/2010/wordprocessingCanvas" xmlns:cx="http://schemas.microsoft.com/office/drawing/2014/chartex" xmlns:cx1="http://schemas.microsoft.com/office/drawing/2015/9/8/chartex" xmlns:cx2="http://schemas.microsoft.com/office/drawing/2015/10/21/chartex" xmlns:cx3="http://schemas.microsoft.com/office/drawing/2016/5/9/chartex" xmlns:cx4="http://schemas.microsoft.com/office/drawing/2016/5/10/chartex" xmlns:cx5="http://schemas.microsoft.com/office/drawing/2016/5/11/chartex" xmlns:cx6="http://schemas.microsoft.com/office/drawing/2016/5/12/chartex" xmlns:cx7="http://schemas.microsoft.com/office/drawing/2016/5/13/chartex" xmlns:cx8="http://schemas.microsoft.com/office/drawing/2016/5/14/chartex" xmlns:mc="http://schemas.openxmlformats.org/markup-compatibility/2006" xmlns:aink="http://schemas.microsoft.com/office/drawing/2016/ink" xmlns:am3d="http://schemas.microsoft.com/office/drawing/2017/model3d" xmlns:o="urn:schemas-microsoft-com:office:office" xmlns:oel="http://schemas.microsoft.com/office/2019/extlst" xmlns:r="http://schemas.openxmlformats.org/officeDocument/2006/relationships" xmlns:m="http://schemas.openxmlformats.org/officeDocument/2006/math" xmlns:v="urn:schemas-microsoft-com:vml" xmlns:wp14="http://schemas.microsoft.com/office/word/2010/wordprocessingDrawing" xmlns:wp="http://schemas.openxmlformats.org/drawingml/2006/wordprocessingDrawing" xmlns:w10="urn:schemas-microsoft-com:office:word" xmlns:w="http://schemas.openxmlformats.org/wordprocessingml/2006/main" xmlns:w14="http://schemas.microsoft.com/office/word/2010/wordml" xmlns:w15="http://schemas.microsoft.com/office/word/2012/wordml" xmlns:w16cex="http://schemas.microsoft.com/office/word/2018/wordml/cex" xmlns:w16cid="http://schemas.microsoft.com/office/word/2016/wordml/cid" xmlns:w16="http://schemas.microsoft.com/office/word/2018/wordml" xmlns:w16du="http://schemas.microsoft.com/office/word/2023/wordml/word16du" xmlns:w16sdtdh="http://schemas.microsoft.com/office/word/2020/wordml/sdtdatahash" xmlns:w16sdtfl="http://schemas.microsoft.com/office/word/2024/wordml/sdtformatlock" xmlns:w16se="http://schemas.microsoft.com/office/word/2015/wordml/symex" xmlns:wpg="http://schemas.microsoft.com/office/word/2010/wordprocessingGroup" xmlns:wpi="http://schemas.microsoft.com/office/word/2010/wordprocessingInk" xmlns:wne="http://schemas.microsoft.com/office/word/2006/wordml" xmlns:wps="http://schemas.microsoft.com/office/word/2010/wordprocessingShape" mc:Ignorable="w14 w15 w16se w16cid w16 w16cex w16sdtdh w16sdtfl w16du wp14">
+  <w:p>
+    <w:pPr>
+      <w:pStyle w:val="Fuzeile"/>
+    </w:pPr>
   </w:p>
 </w:ftr>
 </file>
@@ -2294,6 +2252,16 @@
 </file>
 
 <file path=word/header1.xml><?xml version="1.0" encoding="utf-8"?>
+<w:hdr xmlns:wpc="http://schemas.microsoft.com/office/word/2010/wordprocessingCanvas" xmlns:cx="http://schemas.microsoft.com/office/drawing/2014/chartex" xmlns:cx1="http://schemas.microsoft.com/office/drawing/2015/9/8/chartex" xmlns:cx2="http://schemas.microsoft.com/office/drawing/2015/10/21/chartex" xmlns:cx3="http://schemas.microsoft.com/office/drawing/2016/5/9/chartex" xmlns:cx4="http://schemas.microsoft.com/office/drawing/2016/5/10/chartex" xmlns:cx5="http://schemas.microsoft.com/office/drawing/2016/5/11/chartex" xmlns:cx6="http://schemas.microsoft.com/office/drawing/2016/5/12/chartex" xmlns:cx7="http://schemas.microsoft.com/office/drawing/2016/5/13/chartex" xmlns:cx8="http://schemas.microsoft.com/office/drawing/2016/5/14/chartex" xmlns:mc="http://schemas.openxmlformats.org/markup-compatibility/2006" xmlns:aink="http://schemas.microsoft.com/office/drawing/2016/ink" xmlns:am3d="http://schemas.microsoft.com/office/drawing/2017/model3d" xmlns:o="urn:schemas-microsoft-com:office:office" xmlns:oel="http://schemas.microsoft.com/office/2019/extlst" xmlns:r="http://schemas.openxmlformats.org/officeDocument/2006/relationships" xmlns:m="http://schemas.openxmlformats.org/officeDocument/2006/math" xmlns:v="urn:schemas-microsoft-com:vml" xmlns:wp14="http://schemas.microsoft.com/office/word/2010/wordprocessingDrawing" xmlns:wp="http://schemas.openxmlformats.org/drawingml/2006/wordprocessingDrawing" xmlns:w10="urn:schemas-microsoft-com:office:word" xmlns:w="http://schemas.openxmlformats.org/wordprocessingml/2006/main" xmlns:w14="http://schemas.microsoft.com/office/word/2010/wordml" xmlns:w15="http://schemas.microsoft.com/office/word/2012/wordml" xmlns:w16cex="http://schemas.microsoft.com/office/word/2018/wordml/cex" xmlns:w16cid="http://schemas.microsoft.com/office/word/2016/wordml/cid" xmlns:w16="http://schemas.microsoft.com/office/word/2018/wordml" xmlns:w16du="http://schemas.microsoft.com/office/word/2023/wordml/word16du" xmlns:w16sdtdh="http://schemas.microsoft.com/office/word/2020/wordml/sdtdatahash" xmlns:w16sdtfl="http://schemas.microsoft.com/office/word/2024/wordml/sdtformatlock" xmlns:w16se="http://schemas.microsoft.com/office/word/2015/wordml/symex" xmlns:wpg="http://schemas.microsoft.com/office/word/2010/wordprocessingGroup" xmlns:wpi="http://schemas.microsoft.com/office/word/2010/wordprocessingInk" xmlns:wne="http://schemas.microsoft.com/office/word/2006/wordml" xmlns:wps="http://schemas.microsoft.com/office/word/2010/wordprocessingShape" mc:Ignorable="w14 w15 w16se w16cid w16 w16cex w16sdtdh w16sdtfl w16du wp14">
+  <w:p>
+    <w:pPr>
+      <w:pStyle w:val="Kopfzeile"/>
+    </w:pPr>
+  </w:p>
+</w:hdr>
+</file>
+
+<file path=word/header2.xml><?xml version="1.0" encoding="utf-8"?>
 <w:hdr xmlns:wpc="http://schemas.microsoft.com/office/word/2010/wordprocessingCanvas" xmlns:cx="http://schemas.microsoft.com/office/drawing/2014/chartex" xmlns:cx1="http://schemas.microsoft.com/office/drawing/2015/9/8/chartex" xmlns:cx2="http://schemas.microsoft.com/office/drawing/2015/10/21/chartex" xmlns:cx3="http://schemas.microsoft.com/office/drawing/2016/5/9/chartex" xmlns:cx4="http://schemas.microsoft.com/office/drawing/2016/5/10/chartex" xmlns:cx5="http://schemas.microsoft.com/office/drawing/2016/5/11/chartex" xmlns:cx6="http://schemas.microsoft.com/office/drawing/2016/5/12/chartex" xmlns:cx7="http://schemas.microsoft.com/office/drawing/2016/5/13/chartex" xmlns:cx8="http://schemas.microsoft.com/office/drawing/2016/5/14/chartex" xmlns:mc="http://schemas.openxmlformats.org/markup-compatibility/2006" xmlns:aink="http://schemas.microsoft.com/office/drawing/2016/ink" xmlns:am3d="http://schemas.microsoft.com/office/drawing/2017/model3d" xmlns:o="urn:schemas-microsoft-com:office:office" xmlns:oel="http://schemas.microsoft.com/office/2019/extlst" xmlns:r="http://schemas.openxmlformats.org/officeDocument/2006/relationships" xmlns:m="http://schemas.openxmlformats.org/officeDocument/2006/math" xmlns:v="urn:schemas-microsoft-com:vml" xmlns:wp14="http://schemas.microsoft.com/office/word/2010/wordprocessingDrawing" xmlns:wp="http://schemas.openxmlformats.org/drawingml/2006/wordprocessingDrawing" xmlns:w10="urn:schemas-microsoft-com:office:word" xmlns:w="http://schemas.openxmlformats.org/wordprocessingml/2006/main" xmlns:w14="http://schemas.microsoft.com/office/word/2010/wordml" xmlns:w15="http://schemas.microsoft.com/office/word/2012/wordml" xmlns:w16cex="http://schemas.microsoft.com/office/word/2018/wordml/cex" xmlns:w16cid="http://schemas.microsoft.com/office/word/2016/wordml/cid" xmlns:w16="http://schemas.microsoft.com/office/word/2018/wordml" xmlns:w16du="http://schemas.microsoft.com/office/word/2023/wordml/word16du" xmlns:w16sdtdh="http://schemas.microsoft.com/office/word/2020/wordml/sdtdatahash" xmlns:w16sdtfl="http://schemas.microsoft.com/office/word/2024/wordml/sdtformatlock" xmlns:w16se="http://schemas.microsoft.com/office/word/2015/wordml/symex" xmlns:wpg="http://schemas.microsoft.com/office/word/2010/wordprocessingGroup" xmlns:wpi="http://schemas.microsoft.com/office/word/2010/wordprocessingInk" xmlns:wne="http://schemas.microsoft.com/office/word/2006/wordml" xmlns:wps="http://schemas.microsoft.com/office/word/2010/wordprocessingShape" mc:Ignorable="w14 w15 w16se w16cid w16 w16cex w16sdtdh w16sdtfl w16du wp14">
   <w:p>
     <w:pPr>
@@ -2396,6 +2364,16 @@
       </w:rPr>
       <w:t>13.11.2025</w:t>
     </w:r>
+  </w:p>
+</w:hdr>
+</file>
+
+<file path=word/header3.xml><?xml version="1.0" encoding="utf-8"?>
+<w:hdr xmlns:wpc="http://schemas.microsoft.com/office/word/2010/wordprocessingCanvas" xmlns:cx="http://schemas.microsoft.com/office/drawing/2014/chartex" xmlns:cx1="http://schemas.microsoft.com/office/drawing/2015/9/8/chartex" xmlns:cx2="http://schemas.microsoft.com/office/drawing/2015/10/21/chartex" xmlns:cx3="http://schemas.microsoft.com/office/drawing/2016/5/9/chartex" xmlns:cx4="http://schemas.microsoft.com/office/drawing/2016/5/10/chartex" xmlns:cx5="http://schemas.microsoft.com/office/drawing/2016/5/11/chartex" xmlns:cx6="http://schemas.microsoft.com/office/drawing/2016/5/12/chartex" xmlns:cx7="http://schemas.microsoft.com/office/drawing/2016/5/13/chartex" xmlns:cx8="http://schemas.microsoft.com/office/drawing/2016/5/14/chartex" xmlns:mc="http://schemas.openxmlformats.org/markup-compatibility/2006" xmlns:aink="http://schemas.microsoft.com/office/drawing/2016/ink" xmlns:am3d="http://schemas.microsoft.com/office/drawing/2017/model3d" xmlns:o="urn:schemas-microsoft-com:office:office" xmlns:oel="http://schemas.microsoft.com/office/2019/extlst" xmlns:r="http://schemas.openxmlformats.org/officeDocument/2006/relationships" xmlns:m="http://schemas.openxmlformats.org/officeDocument/2006/math" xmlns:v="urn:schemas-microsoft-com:vml" xmlns:wp14="http://schemas.microsoft.com/office/word/2010/wordprocessingDrawing" xmlns:wp="http://schemas.openxmlformats.org/drawingml/2006/wordprocessingDrawing" xmlns:w10="urn:schemas-microsoft-com:office:word" xmlns:w="http://schemas.openxmlformats.org/wordprocessingml/2006/main" xmlns:w14="http://schemas.microsoft.com/office/word/2010/wordml" xmlns:w15="http://schemas.microsoft.com/office/word/2012/wordml" xmlns:w16cex="http://schemas.microsoft.com/office/word/2018/wordml/cex" xmlns:w16cid="http://schemas.microsoft.com/office/word/2016/wordml/cid" xmlns:w16="http://schemas.microsoft.com/office/word/2018/wordml" xmlns:w16du="http://schemas.microsoft.com/office/word/2023/wordml/word16du" xmlns:w16sdtdh="http://schemas.microsoft.com/office/word/2020/wordml/sdtdatahash" xmlns:w16sdtfl="http://schemas.microsoft.com/office/word/2024/wordml/sdtformatlock" xmlns:w16se="http://schemas.microsoft.com/office/word/2015/wordml/symex" xmlns:wpg="http://schemas.microsoft.com/office/word/2010/wordprocessingGroup" xmlns:wpi="http://schemas.microsoft.com/office/word/2010/wordprocessingInk" xmlns:wne="http://schemas.microsoft.com/office/word/2006/wordml" xmlns:wps="http://schemas.microsoft.com/office/word/2010/wordprocessingShape" mc:Ignorable="w14 w15 w16se w16cid w16 w16cex w16sdtdh w16sdtfl w16du wp14">
+  <w:p>
+    <w:pPr>
+      <w:pStyle w:val="Kopfzeile"/>
+    </w:pPr>
   </w:p>
 </w:hdr>
 </file>

</xml_diff>

<commit_message>
Dokumentensatus in CM und Präsentation geändert
</commit_message>
<xml_diff>
--- a/Dokumentation/Organisation/CM-Plan_1.0.docx
+++ b/Dokumentation/Organisation/CM-Plan_1.0.docx
@@ -67,6 +67,7 @@
           <w:lang w:val="de-DE"/>
         </w:rPr>
       </w:pPr>
+      <w:proofErr w:type="spellStart"/>
       <w:r>
         <w:rPr>
           <w:rFonts w:ascii="Times New Roman" w:hAnsi="Times New Roman" w:cs="Times New Roman"/>
@@ -74,6 +75,7 @@
         </w:rPr>
         <w:t>DriveSense</w:t>
       </w:r>
+      <w:proofErr w:type="spellEnd"/>
     </w:p>
     <w:p>
       <w:pPr>
@@ -367,6 +369,7 @@
           <w:lang w:val="de-DE"/>
         </w:rPr>
       </w:pPr>
+      <w:proofErr w:type="spellStart"/>
       <w:r>
         <w:rPr>
           <w:rFonts w:ascii="Times New Roman" w:hAnsi="Times New Roman" w:cs="Times New Roman"/>
@@ -374,6 +377,7 @@
         </w:rPr>
         <w:t>WebApp</w:t>
       </w:r>
+      <w:proofErr w:type="spellEnd"/>
     </w:p>
     <w:p>
       <w:pPr>
@@ -447,6 +451,7 @@
           <w:ilvl w:val="0"/>
           <w:numId w:val="4"/>
         </w:numPr>
+        <w:ind w:left="714" w:hanging="357"/>
         <w:rPr>
           <w:rFonts w:ascii="Times New Roman" w:hAnsi="Times New Roman" w:cs="Times New Roman"/>
           <w:b/>
@@ -476,6 +481,7 @@
           <w:ilvl w:val="0"/>
           <w:numId w:val="4"/>
         </w:numPr>
+        <w:ind w:left="714" w:hanging="357"/>
         <w:rPr>
           <w:rFonts w:ascii="Times New Roman" w:hAnsi="Times New Roman" w:cs="Times New Roman"/>
           <w:b/>
@@ -530,8 +536,17 @@
           <w:rFonts w:ascii="Times New Roman" w:hAnsi="Times New Roman" w:cs="Times New Roman"/>
           <w:lang w:val="de-DE"/>
         </w:rPr>
-        <w:t>.docx</w:t>
-      </w:r>
+        <w:t>.</w:t>
+      </w:r>
+      <w:proofErr w:type="spellStart"/>
+      <w:r>
+        <w:rPr>
+          <w:rFonts w:ascii="Times New Roman" w:hAnsi="Times New Roman" w:cs="Times New Roman"/>
+          <w:lang w:val="de-DE"/>
+        </w:rPr>
+        <w:t>docx</w:t>
+      </w:r>
+      <w:proofErr w:type="spellEnd"/>
     </w:p>
     <w:p>
       <w:pPr>
@@ -540,6 +555,7 @@
           <w:ilvl w:val="0"/>
           <w:numId w:val="4"/>
         </w:numPr>
+        <w:ind w:left="714" w:hanging="357"/>
         <w:rPr>
           <w:rFonts w:ascii="Times New Roman" w:hAnsi="Times New Roman" w:cs="Times New Roman"/>
           <w:b/>
@@ -645,7 +661,7 @@
         <w:pStyle w:val="Listenabsatz"/>
         <w:numPr>
           <w:ilvl w:val="0"/>
-          <w:numId w:val="6"/>
+          <w:numId w:val="5"/>
         </w:numPr>
         <w:rPr>
           <w:rFonts w:ascii="Times New Roman" w:hAnsi="Times New Roman" w:cs="Times New Roman"/>
@@ -657,14 +673,28 @@
           <w:rFonts w:ascii="Times New Roman" w:hAnsi="Times New Roman" w:cs="Times New Roman"/>
           <w:lang w:val="de-DE"/>
         </w:rPr>
-        <w:t>F: Das Dokument ist fertiggestellt</w:t>
-      </w:r>
-      <w:r>
-        <w:rPr>
-          <w:rFonts w:ascii="Times New Roman" w:hAnsi="Times New Roman" w:cs="Times New Roman"/>
-          <w:lang w:val="de-DE"/>
-        </w:rPr>
-        <w:t xml:space="preserve"> und ist zur Qualitätssicherung freigegeben</w:t>
+        <w:t>QS: Das Dokument</w:t>
+      </w:r>
+      <w:r>
+        <w:rPr>
+          <w:rFonts w:ascii="Times New Roman" w:hAnsi="Times New Roman" w:cs="Times New Roman"/>
+          <w:lang w:val="de-DE"/>
+        </w:rPr>
+        <w:t xml:space="preserve"> </w:t>
+      </w:r>
+      <w:r>
+        <w:rPr>
+          <w:rFonts w:ascii="Times New Roman" w:hAnsi="Times New Roman" w:cs="Times New Roman"/>
+          <w:lang w:val="de-DE"/>
+        </w:rPr>
+        <w:t>ist zur Qualitätssicherung freigegeben</w:t>
+      </w:r>
+      <w:r>
+        <w:rPr>
+          <w:rFonts w:ascii="Times New Roman" w:hAnsi="Times New Roman" w:cs="Times New Roman"/>
+          <w:lang w:val="de-DE"/>
+        </w:rPr>
+        <w:t xml:space="preserve"> </w:t>
       </w:r>
     </w:p>
     <w:p>
@@ -684,23 +714,100 @@
           <w:rFonts w:ascii="Times New Roman" w:hAnsi="Times New Roman" w:cs="Times New Roman"/>
           <w:lang w:val="de-DE"/>
         </w:rPr>
-        <w:t>QS: Das Dokument ist vollständig geprüft und kontrolliert</w:t>
-      </w:r>
-    </w:p>
-    <w:p>
-      <w:pPr>
-        <w:rPr>
-          <w:rFonts w:ascii="Times New Roman" w:hAnsi="Times New Roman" w:cs="Times New Roman"/>
-          <w:lang w:val="de-DE"/>
-        </w:rPr>
-      </w:pPr>
-      <w:r>
-        <w:rPr>
-          <w:rFonts w:ascii="Times New Roman" w:hAnsi="Times New Roman" w:cs="Times New Roman"/>
-          <w:lang w:val="de-DE"/>
-        </w:rPr>
-        <w:br w:type="page"/>
-      </w:r>
+        <w:t>F: Das Dokument ist fertiggestell</w:t>
+      </w:r>
+      <w:r>
+        <w:rPr>
+          <w:rFonts w:ascii="Times New Roman" w:hAnsi="Times New Roman" w:cs="Times New Roman"/>
+          <w:lang w:val="de-DE"/>
+        </w:rPr>
+        <w:t xml:space="preserve">t und wurde </w:t>
+      </w:r>
+      <w:r>
+        <w:rPr>
+          <w:rFonts w:ascii="Times New Roman" w:hAnsi="Times New Roman" w:cs="Times New Roman"/>
+          <w:lang w:val="de-DE"/>
+        </w:rPr>
+        <w:t>vollständig geprüft und kontrolliert</w:t>
+      </w:r>
+    </w:p>
+    <w:p>
+      <w:pPr>
+        <w:rPr>
+          <w:rFonts w:ascii="Times New Roman" w:hAnsi="Times New Roman" w:cs="Times New Roman"/>
+          <w:b/>
+          <w:bCs/>
+          <w:i/>
+          <w:iCs/>
+          <w:sz w:val="32"/>
+          <w:szCs w:val="32"/>
+        </w:rPr>
+      </w:pPr>
+    </w:p>
+    <w:p>
+      <w:pPr>
+        <w:rPr>
+          <w:rFonts w:ascii="Times New Roman" w:hAnsi="Times New Roman" w:cs="Times New Roman"/>
+          <w:b/>
+          <w:bCs/>
+          <w:i/>
+          <w:iCs/>
+          <w:sz w:val="32"/>
+          <w:szCs w:val="32"/>
+        </w:rPr>
+      </w:pPr>
+    </w:p>
+    <w:p>
+      <w:pPr>
+        <w:rPr>
+          <w:rFonts w:ascii="Times New Roman" w:hAnsi="Times New Roman" w:cs="Times New Roman"/>
+          <w:b/>
+          <w:bCs/>
+          <w:i/>
+          <w:iCs/>
+          <w:sz w:val="32"/>
+          <w:szCs w:val="32"/>
+        </w:rPr>
+      </w:pPr>
+    </w:p>
+    <w:p>
+      <w:pPr>
+        <w:rPr>
+          <w:rFonts w:ascii="Times New Roman" w:hAnsi="Times New Roman" w:cs="Times New Roman"/>
+          <w:b/>
+          <w:bCs/>
+          <w:i/>
+          <w:iCs/>
+          <w:sz w:val="32"/>
+          <w:szCs w:val="32"/>
+        </w:rPr>
+      </w:pPr>
+    </w:p>
+    <w:p>
+      <w:pPr>
+        <w:rPr>
+          <w:rFonts w:ascii="Times New Roman" w:hAnsi="Times New Roman" w:cs="Times New Roman"/>
+          <w:b/>
+          <w:bCs/>
+          <w:i/>
+          <w:iCs/>
+          <w:sz w:val="32"/>
+          <w:szCs w:val="32"/>
+        </w:rPr>
+      </w:pPr>
+    </w:p>
+    <w:p>
+      <w:pPr>
+        <w:rPr>
+          <w:rFonts w:ascii="Times New Roman" w:hAnsi="Times New Roman" w:cs="Times New Roman"/>
+          <w:b/>
+          <w:bCs/>
+          <w:i/>
+          <w:iCs/>
+          <w:sz w:val="32"/>
+          <w:szCs w:val="32"/>
+        </w:rPr>
+      </w:pPr>
     </w:p>
     <w:p>
       <w:pPr>
@@ -1045,17 +1152,26 @@
                 <w:rFonts w:ascii="Times New Roman" w:hAnsi="Times New Roman" w:cs="Times New Roman"/>
               </w:rPr>
             </w:pPr>
+            <w:proofErr w:type="spellStart"/>
             <w:r>
               <w:rPr>
                 <w:rFonts w:ascii="Times New Roman" w:hAnsi="Times New Roman" w:cs="Times New Roman"/>
               </w:rPr>
               <w:t>Configuration</w:t>
             </w:r>
+            <w:proofErr w:type="spellEnd"/>
             <w:r>
               <w:rPr>
                 <w:rFonts w:ascii="Times New Roman" w:hAnsi="Times New Roman" w:cs="Times New Roman"/>
               </w:rPr>
-              <w:t xml:space="preserve"> M</w:t>
+              <w:t xml:space="preserve"> </w:t>
+            </w:r>
+            <w:proofErr w:type="spellStart"/>
+            <w:r>
+              <w:rPr>
+                <w:rFonts w:ascii="Times New Roman" w:hAnsi="Times New Roman" w:cs="Times New Roman"/>
+              </w:rPr>
+              <w:t>M</w:t>
             </w:r>
             <w:r>
               <w:rPr>
@@ -1063,6 +1179,7 @@
               </w:rPr>
               <w:t>anagment</w:t>
             </w:r>
+            <w:proofErr w:type="spellEnd"/>
           </w:p>
         </w:tc>
       </w:tr>
@@ -1510,12 +1627,14 @@
                 <w:rFonts w:ascii="Times New Roman" w:hAnsi="Times New Roman" w:cs="Times New Roman"/>
               </w:rPr>
             </w:pPr>
+            <w:proofErr w:type="spellStart"/>
             <w:r>
               <w:rPr>
                 <w:rFonts w:ascii="Times New Roman" w:hAnsi="Times New Roman" w:cs="Times New Roman"/>
               </w:rPr>
               <w:t>DriveSense</w:t>
             </w:r>
+            <w:proofErr w:type="spellEnd"/>
           </w:p>
         </w:tc>
       </w:tr>
@@ -1631,6 +1750,18 @@
           <w:szCs w:val="32"/>
         </w:rPr>
       </w:pPr>
+    </w:p>
+    <w:p>
+      <w:pPr>
+        <w:rPr>
+          <w:rFonts w:ascii="Times New Roman" w:hAnsi="Times New Roman" w:cs="Times New Roman"/>
+          <w:b/>
+          <w:bCs/>
+          <w:i/>
+          <w:sz w:val="32"/>
+          <w:szCs w:val="32"/>
+        </w:rPr>
+      </w:pPr>
       <w:r>
         <w:rPr>
           <w:rFonts w:ascii="Times New Roman" w:hAnsi="Times New Roman" w:cs="Times New Roman"/>
@@ -1741,7 +1872,23 @@
           <w:rFonts w:ascii="Times New Roman" w:hAnsi="Times New Roman" w:cs="Times New Roman"/>
           <w:iCs/>
         </w:rPr>
-        <w:t>Code: Visual Studio Code/IntelliJ/Flutter</w:t>
+        <w:t>Code: Visual Studio Code/</w:t>
+      </w:r>
+      <w:proofErr w:type="spellStart"/>
+      <w:r>
+        <w:rPr>
+          <w:rFonts w:ascii="Times New Roman" w:hAnsi="Times New Roman" w:cs="Times New Roman"/>
+          <w:iCs/>
+        </w:rPr>
+        <w:t>IntelliJ</w:t>
+      </w:r>
+      <w:proofErr w:type="spellEnd"/>
+      <w:r>
+        <w:rPr>
+          <w:rFonts w:ascii="Times New Roman" w:hAnsi="Times New Roman" w:cs="Times New Roman"/>
+          <w:iCs/>
+        </w:rPr>
+        <w:t>/Flutter</w:t>
       </w:r>
     </w:p>
     <w:p>
@@ -1801,8 +1948,17 @@
           <w:rFonts w:ascii="Times New Roman" w:hAnsi="Times New Roman" w:cs="Times New Roman"/>
           <w:iCs/>
         </w:rPr>
-        <w:t>Zeitmanagement: Clockify</w:t>
-      </w:r>
+        <w:t xml:space="preserve">Zeitmanagement: </w:t>
+      </w:r>
+      <w:proofErr w:type="spellStart"/>
+      <w:r>
+        <w:rPr>
+          <w:rFonts w:ascii="Times New Roman" w:hAnsi="Times New Roman" w:cs="Times New Roman"/>
+          <w:iCs/>
+        </w:rPr>
+        <w:t>Clockify</w:t>
+      </w:r>
+      <w:proofErr w:type="spellEnd"/>
     </w:p>
     <w:p>
       <w:pPr>
@@ -1944,12 +2100,14 @@
         </w:rPr>
         <w:t xml:space="preserve">Zur Zeitplanerstellung wird </w:t>
       </w:r>
+      <w:proofErr w:type="spellStart"/>
       <w:r>
         <w:rPr>
           <w:rFonts w:ascii="Times New Roman" w:hAnsi="Times New Roman" w:cs="Times New Roman"/>
         </w:rPr>
         <w:t>Clockify</w:t>
       </w:r>
+      <w:proofErr w:type="spellEnd"/>
       <w:r>
         <w:rPr>
           <w:rFonts w:ascii="Times New Roman" w:hAnsi="Times New Roman" w:cs="Times New Roman"/>
@@ -1977,7 +2135,21 @@
         <w:rPr>
           <w:rFonts w:ascii="Times New Roman" w:hAnsi="Times New Roman" w:cs="Times New Roman"/>
         </w:rPr>
-        <w:t>Alle Projektdaten werden im Git-Repository gespeichert.</w:t>
+        <w:t xml:space="preserve">Alle Projektdaten werden im </w:t>
+      </w:r>
+      <w:proofErr w:type="spellStart"/>
+      <w:r>
+        <w:rPr>
+          <w:rFonts w:ascii="Times New Roman" w:hAnsi="Times New Roman" w:cs="Times New Roman"/>
+        </w:rPr>
+        <w:t>Git</w:t>
+      </w:r>
+      <w:proofErr w:type="spellEnd"/>
+      <w:r>
+        <w:rPr>
+          <w:rFonts w:ascii="Times New Roman" w:hAnsi="Times New Roman" w:cs="Times New Roman"/>
+        </w:rPr>
+        <w:t>-Repository gespeichert.</w:t>
       </w:r>
     </w:p>
     <w:p>
@@ -2034,7 +2206,21 @@
         <w:rPr>
           <w:rFonts w:ascii="Times New Roman" w:hAnsi="Times New Roman" w:cs="Times New Roman"/>
         </w:rPr>
-        <w:t>Jede Änderung an Dokumenten muss im Git-Commit kurz beschrieben werden.</w:t>
+        <w:t xml:space="preserve">Jede Änderung an Dokumenten muss im </w:t>
+      </w:r>
+      <w:proofErr w:type="spellStart"/>
+      <w:r>
+        <w:rPr>
+          <w:rFonts w:ascii="Times New Roman" w:hAnsi="Times New Roman" w:cs="Times New Roman"/>
+        </w:rPr>
+        <w:t>Git</w:t>
+      </w:r>
+      <w:proofErr w:type="spellEnd"/>
+      <w:r>
+        <w:rPr>
+          <w:rFonts w:ascii="Times New Roman" w:hAnsi="Times New Roman" w:cs="Times New Roman"/>
+        </w:rPr>
+        <w:t>-Commit kurz beschrieben werden.</w:t>
       </w:r>
     </w:p>
     <w:p>

</xml_diff>